<commit_message>
Derniere lecture et correction orthographique
</commit_message>
<xml_diff>
--- a/Diagram/Conception/Conception.docx
+++ b/Diagram/Conception/Conception.docx
@@ -653,7 +653,23 @@
           <w:sz w:val="22"/>
           <w:szCs w:val="22"/>
         </w:rPr>
-        <w:t>Aujourd’hui, la location d’une salle implique beaucoup de traitements artisanaux, ce qu’entraine un coût élevé de gestion des demandes de location.</w:t>
+        <w:t>Aujourd’hui, la location d’une salle implique beaucoup de traitements artisanaux, ce qu</w:t>
+      </w:r>
+      <w:r>
+        <w:rPr>
+          <w:color w:val="000000"/>
+          <w:sz w:val="22"/>
+          <w:szCs w:val="22"/>
+        </w:rPr>
+        <w:t>i e</w:t>
+      </w:r>
+      <w:r>
+        <w:rPr>
+          <w:color w:val="000000"/>
+          <w:sz w:val="22"/>
+          <w:szCs w:val="22"/>
+        </w:rPr>
+        <w:t>ntraine un coût élevé de gestion des demandes de location.</w:t>
       </w:r>
     </w:p>
     <w:p>
@@ -673,7 +689,23 @@
           <w:sz w:val="22"/>
           <w:szCs w:val="22"/>
         </w:rPr>
-        <w:t xml:space="preserve">L’ensemble des documents entrants et sortants sont gérés manuellement et un archivage physique est mis en place. Cette situation ne facilite pas le travail des employés et implique une efficacité réduite du travail effectué. </w:t>
+        <w:t>L’ensemble des documents entrants et sortants sont géré</w:t>
+      </w:r>
+      <w:r>
+        <w:rPr>
+          <w:color w:val="000000"/>
+          <w:sz w:val="22"/>
+          <w:szCs w:val="22"/>
+        </w:rPr>
+        <w:t>e</w:t>
+      </w:r>
+      <w:r>
+        <w:rPr>
+          <w:color w:val="000000"/>
+          <w:sz w:val="22"/>
+          <w:szCs w:val="22"/>
+        </w:rPr>
+        <w:t xml:space="preserve">s manuellement et un archivage physique est mis en place. Cette situation ne facilite pas le travail des employés et implique une efficacité réduite du travail effectué. </w:t>
       </w:r>
     </w:p>
     <w:p>
@@ -713,7 +745,15 @@
           <w:sz w:val="22"/>
           <w:szCs w:val="22"/>
         </w:rPr>
-        <w:t>Ce fichier s’appuie sur des référentiels hétérogènes. Il n’est pas exhaustif et s’avère difficilement exploitable.</w:t>
+        <w:t>Ce fichier s’appuie</w:t>
+      </w:r>
+      <w:r>
+        <w:rPr>
+          <w:color w:val="000000"/>
+          <w:sz w:val="22"/>
+          <w:szCs w:val="22"/>
+        </w:rPr>
+        <w:t xml:space="preserve"> sur des référentiels hétérogènes. Il n’est pas exhaustif et s’avère difficilement exploitable.</w:t>
       </w:r>
     </w:p>
     <w:p>
@@ -773,7 +813,39 @@
           <w:sz w:val="22"/>
           <w:szCs w:val="22"/>
         </w:rPr>
-        <w:t xml:space="preserve">L’entreprise a décidé de mettre un place un site WEB permettant la visualisation des salles disponibles et leurs réservation en ligne. </w:t>
+        <w:t>L</w:t>
+      </w:r>
+      <w:r>
+        <w:rPr>
+          <w:color w:val="000000"/>
+          <w:sz w:val="22"/>
+          <w:szCs w:val="22"/>
+        </w:rPr>
+        <w:t>’entreprise a décidé de mettre e</w:t>
+      </w:r>
+      <w:r>
+        <w:rPr>
+          <w:color w:val="000000"/>
+          <w:sz w:val="22"/>
+          <w:szCs w:val="22"/>
+        </w:rPr>
+        <w:t>n place un site WEB permettant la visualisation des salles disponibles et leurs réservation</w:t>
+      </w:r>
+      <w:r>
+        <w:rPr>
+          <w:color w:val="000000"/>
+          <w:sz w:val="22"/>
+          <w:szCs w:val="22"/>
+        </w:rPr>
+        <w:t>s</w:t>
+      </w:r>
+      <w:r>
+        <w:rPr>
+          <w:color w:val="000000"/>
+          <w:sz w:val="22"/>
+          <w:szCs w:val="22"/>
+        </w:rPr>
+        <w:t xml:space="preserve"> en ligne. </w:t>
       </w:r>
     </w:p>
     <w:p>
@@ -804,7 +876,23 @@
           <w:sz w:val="22"/>
           <w:szCs w:val="22"/>
         </w:rPr>
-        <w:t xml:space="preserve">L’objectif de ce site WEB  est d’informatiser le service de location de salles afin d’ : </w:t>
+        <w:t xml:space="preserve">L’objectif de ce site WEB  est d’informatiser le service de location de salles </w:t>
+      </w:r>
+      <w:r>
+        <w:rPr>
+          <w:color w:val="000000"/>
+          <w:sz w:val="22"/>
+          <w:szCs w:val="22"/>
+        </w:rPr>
+        <w:t>pour</w:t>
+      </w:r>
+      <w:r>
+        <w:rPr>
+          <w:color w:val="000000"/>
+          <w:sz w:val="22"/>
+          <w:szCs w:val="22"/>
+        </w:rPr>
+        <w:t xml:space="preserve"> : </w:t>
       </w:r>
     </w:p>
     <w:p>
@@ -1452,7 +1540,17 @@
           <w:sz w:val="22"/>
           <w:szCs w:val="22"/>
         </w:rPr>
-        <w:t xml:space="preserve">Les règles de gestion décrivent la nature des relations entre les entités d’un système d’information. L’ensemble de ces règles permet de définir un système correspondant à une problématique métier précisément adaptée aux besoins du client. Ces règles de gestion sont utilisées directement dans le modèle métier : chaque règle correspond à une relation entre 2 (ou plusieurs) entités. Les entités métiers sont indiquées en gras. </w:t>
+        <w:t>Les règles de gestion décrivent la nature des relations entre les entités d’un système d’information. L’ensemble de ces règles permet de définir un système correspondant à une problématique métier précisément adaptée aux besoins du client. Ces règles de gestion sont utilisées directement dans le modèle métier : chaque règle correspond à une relation entre 2 (ou plusieurs) entité</w:t>
+      </w:r>
+      <w:bookmarkStart w:id="2" w:name="_GoBack"/>
+      <w:bookmarkEnd w:id="2"/>
+      <w:r>
+        <w:rPr>
+          <w:color w:val="000000"/>
+          <w:sz w:val="22"/>
+          <w:szCs w:val="22"/>
+        </w:rPr>
+        <w:t xml:space="preserve">s. Les entités métiers sont indiquées en gras. </w:t>
       </w:r>
     </w:p>
     <w:p>
@@ -3158,27 +3256,7 @@
           <w:sz w:val="22"/>
           <w:szCs w:val="22"/>
         </w:rPr>
-        <w:t>Table « Statut</w:t>
-      </w:r>
-      <w:r>
-        <w:rPr>
-          <w:rFonts w:ascii="Times New Roman" w:hAnsi="Times New Roman"/>
-          <w:b/>
-          <w:color w:val="000000"/>
-          <w:sz w:val="22"/>
-          <w:szCs w:val="22"/>
-        </w:rPr>
-        <w:t xml:space="preserve"> </w:t>
-      </w:r>
-      <w:r>
-        <w:rPr>
-          <w:rFonts w:ascii="Times New Roman" w:hAnsi="Times New Roman"/>
-          <w:b/>
-          <w:color w:val="000000"/>
-          <w:sz w:val="22"/>
-          <w:szCs w:val="22"/>
-        </w:rPr>
-        <w:t>» </w:t>
+        <w:t>Table « Statut » </w:t>
       </w:r>
     </w:p>
     <w:p>
@@ -4564,16 +4642,7 @@
                 <w:sz w:val="22"/>
                 <w:szCs w:val="22"/>
               </w:rPr>
-              <w:t xml:space="preserve"> 3</w:t>
-            </w:r>
-            <w:r>
-              <w:rPr>
-                <w:rFonts w:ascii="Times New Roman" w:hAnsi="Times New Roman"/>
-                <w:color w:val="000000"/>
-                <w:sz w:val="22"/>
-                <w:szCs w:val="22"/>
-              </w:rPr>
-              <w:t>0</w:t>
+              <w:t xml:space="preserve"> 30</w:t>
             </w:r>
           </w:p>
         </w:tc>
@@ -5641,17 +5710,7 @@
           <w:sz w:val="22"/>
           <w:szCs w:val="22"/>
         </w:rPr>
-        <w:t xml:space="preserve">Table </w:t>
-      </w:r>
-      <w:r>
-        <w:rPr>
-          <w:rFonts w:ascii="Times New Roman" w:hAnsi="Times New Roman"/>
-          <w:b/>
-          <w:color w:val="000000"/>
-          <w:sz w:val="22"/>
-          <w:szCs w:val="22"/>
-        </w:rPr>
-        <w:t>« </w:t>
+        <w:t>Table « </w:t>
       </w:r>
       <w:r>
         <w:rPr>
@@ -6150,17 +6209,7 @@
           <w:sz w:val="22"/>
           <w:szCs w:val="22"/>
         </w:rPr>
-        <w:t xml:space="preserve">Table </w:t>
-      </w:r>
-      <w:r>
-        <w:rPr>
-          <w:rFonts w:ascii="Times New Roman" w:hAnsi="Times New Roman"/>
-          <w:b/>
-          <w:color w:val="000000"/>
-          <w:sz w:val="22"/>
-          <w:szCs w:val="22"/>
-        </w:rPr>
-        <w:t>« Matériel »</w:t>
+        <w:t>Table « Matériel »</w:t>
       </w:r>
     </w:p>
     <w:tbl>
@@ -6747,17 +6796,7 @@
           <w:sz w:val="22"/>
           <w:szCs w:val="22"/>
         </w:rPr>
-        <w:t xml:space="preserve">Table </w:t>
-      </w:r>
-      <w:r>
-        <w:rPr>
-          <w:rFonts w:ascii="Times New Roman" w:hAnsi="Times New Roman"/>
-          <w:b/>
-          <w:color w:val="000000"/>
-          <w:sz w:val="22"/>
-          <w:szCs w:val="22"/>
-        </w:rPr>
-        <w:t>« </w:t>
+        <w:t>Table « </w:t>
       </w:r>
       <w:r>
         <w:rPr>
@@ -7122,16 +7161,7 @@
                 <w:sz w:val="22"/>
                 <w:szCs w:val="22"/>
               </w:rPr>
-              <w:t xml:space="preserve">début de la réservation </w:t>
-            </w:r>
-            <w:r>
-              <w:rPr>
-                <w:rFonts w:ascii="Times New Roman" w:hAnsi="Times New Roman"/>
-                <w:color w:val="000000"/>
-                <w:sz w:val="22"/>
-                <w:szCs w:val="22"/>
-              </w:rPr>
-              <w:t xml:space="preserve"> </w:t>
+              <w:t xml:space="preserve">début de la réservation  </w:t>
             </w:r>
           </w:p>
         </w:tc>
@@ -8100,8 +8130,6 @@
       <w:pPr>
         <w:pStyle w:val="Titre3"/>
       </w:pPr>
-      <w:bookmarkStart w:id="2" w:name="_GoBack"/>
-      <w:bookmarkEnd w:id="2"/>
       <w:r>
         <w:t>Diagrammes de séquence</w:t>
       </w:r>
@@ -8544,6 +8572,7 @@
         <w:docPartUnique/>
       </w:docPartObj>
     </w:sdtPr>
+    <w:sdtEndPr/>
     <w:sdtContent>
       <w:p>
         <w:pPr>
@@ -8563,7 +8592,7 @@
           <w:rPr>
             <w:noProof/>
           </w:rPr>
-          <w:t>11</w:t>
+          <w:t>12</w:t>
         </w:r>
         <w:r>
           <w:fldChar w:fldCharType="end"/>
@@ -9154,7 +9183,6 @@
     <w:lvl w:ilvl="2">
       <w:start w:val="1"/>
       <w:numFmt w:val="decimal"/>
-      <w:pStyle w:val="Titre3"/>
       <w:lvlText w:val="%1.%2.%3"/>
       <w:lvlJc w:val="left"/>
       <w:pPr>
@@ -9167,7 +9195,6 @@
     <w:lvl w:ilvl="3">
       <w:start w:val="1"/>
       <w:numFmt w:val="decimal"/>
-      <w:pStyle w:val="Titre4"/>
       <w:lvlText w:val="%1.%2.%3.%4"/>
       <w:lvlJc w:val="left"/>
       <w:pPr>
@@ -9180,7 +9207,6 @@
     <w:lvl w:ilvl="4">
       <w:start w:val="1"/>
       <w:numFmt w:val="decimal"/>
-      <w:pStyle w:val="Titre5"/>
       <w:lvlText w:val="%1.%2.%3.%4.%5"/>
       <w:lvlJc w:val="left"/>
       <w:pPr>
@@ -10578,7 +10604,6 @@
       <w:spacing w:after="0" w:line="240" w:lineRule="auto"/>
     </w:pPr>
     <w:tblPr>
-      <w:tblInd w:w="0" w:type="dxa"/>
       <w:tblBorders>
         <w:top w:val="single" w:sz="4" w:space="0" w:color="000000" w:themeColor="text1"/>
         <w:left w:val="single" w:sz="4" w:space="0" w:color="000000" w:themeColor="text1"/>
@@ -10587,12 +10612,6 @@
         <w:insideH w:val="single" w:sz="4" w:space="0" w:color="000000" w:themeColor="text1"/>
         <w:insideV w:val="single" w:sz="4" w:space="0" w:color="000000" w:themeColor="text1"/>
       </w:tblBorders>
-      <w:tblCellMar>
-        <w:top w:w="0" w:type="dxa"/>
-        <w:left w:w="108" w:type="dxa"/>
-        <w:bottom w:w="0" w:type="dxa"/>
-        <w:right w:w="108" w:type="dxa"/>
-      </w:tblCellMar>
     </w:tblPr>
   </w:style>
   <w:style w:type="paragraph" w:styleId="Paragraphedeliste">

</xml_diff>